<commit_message>
swapped preconditions and post-conditions
</commit_message>
<xml_diff>
--- a/Design/System/use_case_diagram/admin_use_cases.docx
+++ b/Design/System/use_case_diagram/admin_use_cases.docx
@@ -115,7 +115,7 @@
           </w:tcPr>
           <w:p>
             <w:r>
-              <w:t>Post-Conditions</w:t>
+              <w:t>Preconditions</w:t>
             </w:r>
           </w:p>
         </w:tc>
@@ -188,7 +188,7 @@
           </w:tcPr>
           <w:p>
             <w:r>
-              <w:t>Preconditions</w:t>
+              <w:t>Post-conditions</w:t>
             </w:r>
           </w:p>
         </w:tc>
@@ -322,7 +322,7 @@
           </w:tcPr>
           <w:p>
             <w:r>
-              <w:t>Post-Conditions</w:t>
+              <w:t>Preconditions</w:t>
             </w:r>
           </w:p>
         </w:tc>
@@ -450,7 +450,7 @@
           </w:tcPr>
           <w:p>
             <w:r>
-              <w:t>Preconditions</w:t>
+              <w:t>Post-conditions</w:t>
             </w:r>
           </w:p>
         </w:tc>
@@ -486,19 +486,7 @@
                 <w:rPr>
                   <w:rStyle w:val="Hyperlink"/>
                 </w:rPr>
-                <w:t>Display confir</w:t>
-              </w:r>
-              <w:r>
-                <w:rPr>
-                  <w:rStyle w:val="Hyperlink"/>
-                </w:rPr>
-                <w:t>m</w:t>
-              </w:r>
-              <w:r>
-                <w:rPr>
-                  <w:rStyle w:val="Hyperlink"/>
-                </w:rPr>
-                <w:t>ation message</w:t>
+                <w:t>Display confirmation message</w:t>
               </w:r>
             </w:hyperlink>
           </w:p>
@@ -601,7 +589,7 @@
           </w:tcPr>
           <w:p>
             <w:r>
-              <w:t>Post-Conditions</w:t>
+              <w:t>Preconditions</w:t>
             </w:r>
           </w:p>
         </w:tc>
@@ -664,6 +652,7 @@
               </w:numPr>
             </w:pPr>
             <w:r>
+              <w:lastRenderedPageBreak/>
               <w:t>Insert new value</w:t>
             </w:r>
           </w:p>
@@ -688,6 +677,7 @@
           </w:tcPr>
           <w:p>
             <w:r>
+              <w:lastRenderedPageBreak/>
               <w:t>Extensions</w:t>
             </w:r>
           </w:p>
@@ -710,7 +700,7 @@
           </w:tcPr>
           <w:p>
             <w:r>
-              <w:t>Preconditions</w:t>
+              <w:t>Post-conditions</w:t>
             </w:r>
           </w:p>
         </w:tc>
@@ -849,7 +839,7 @@
           </w:tcPr>
           <w:p>
             <w:r>
-              <w:t>Post-Conditions</w:t>
+              <w:t>Preconditions</w:t>
             </w:r>
           </w:p>
         </w:tc>
@@ -934,7 +924,7 @@
           </w:tcPr>
           <w:p>
             <w:r>
-              <w:t>Preconditions</w:t>
+              <w:t>Post-conditions</w:t>
             </w:r>
           </w:p>
         </w:tc>
@@ -1017,10 +1007,7 @@
           </w:tcPr>
           <w:p>
             <w:r>
-              <w:t>Admin-</w:t>
-            </w:r>
-            <w:r>
-              <w:t>05</w:t>
+              <w:t>Admin-05</w:t>
             </w:r>
           </w:p>
         </w:tc>
@@ -1042,10 +1029,7 @@
           </w:tcPr>
           <w:p>
             <w:r>
-              <w:t xml:space="preserve">Add </w:t>
-            </w:r>
-            <w:r>
-              <w:t>teacher</w:t>
+              <w:t>Add teacher</w:t>
             </w:r>
           </w:p>
         </w:tc>
@@ -1079,7 +1063,7 @@
           </w:tcPr>
           <w:p>
             <w:r>
-              <w:t>Post-Conditions</w:t>
+              <w:t>Preconditions</w:t>
             </w:r>
           </w:p>
         </w:tc>
@@ -1207,7 +1191,7 @@
           </w:tcPr>
           <w:p>
             <w:r>
-              <w:t>Preconditions</w:t>
+              <w:t>Post-conditions</w:t>
             </w:r>
           </w:p>
         </w:tc>
@@ -1296,82 +1280,74 @@
           </w:tcPr>
           <w:p>
             <w:r>
+              <w:t>Admin-06</w:t>
+            </w:r>
+          </w:p>
+        </w:tc>
+      </w:tr>
+      <w:tr>
+        <w:tc>
+          <w:tcPr>
+            <w:tcW w:w="4675" w:type="dxa"/>
+          </w:tcPr>
+          <w:p>
+            <w:r>
+              <w:t>Title</w:t>
+            </w:r>
+          </w:p>
+        </w:tc>
+        <w:tc>
+          <w:tcPr>
+            <w:tcW w:w="4675" w:type="dxa"/>
+          </w:tcPr>
+          <w:p>
+            <w:r>
+              <w:t>Update teacher</w:t>
+            </w:r>
+          </w:p>
+        </w:tc>
+      </w:tr>
+      <w:tr>
+        <w:tc>
+          <w:tcPr>
+            <w:tcW w:w="4675" w:type="dxa"/>
+          </w:tcPr>
+          <w:p>
+            <w:r>
+              <w:t>Actor</w:t>
+            </w:r>
+          </w:p>
+        </w:tc>
+        <w:tc>
+          <w:tcPr>
+            <w:tcW w:w="4675" w:type="dxa"/>
+          </w:tcPr>
+          <w:p>
+            <w:r>
               <w:t>Admin</w:t>
             </w:r>
-            <w:r>
-              <w:t>-06</w:t>
-            </w:r>
-          </w:p>
-        </w:tc>
-      </w:tr>
-      <w:tr>
-        <w:tc>
-          <w:tcPr>
-            <w:tcW w:w="4675" w:type="dxa"/>
-          </w:tcPr>
-          <w:p>
-            <w:r>
-              <w:t>Title</w:t>
-            </w:r>
-          </w:p>
-        </w:tc>
-        <w:tc>
-          <w:tcPr>
-            <w:tcW w:w="4675" w:type="dxa"/>
-          </w:tcPr>
-          <w:p>
-            <w:r>
-              <w:t xml:space="preserve">Update </w:t>
-            </w:r>
-            <w:r>
-              <w:t>teacher</w:t>
-            </w:r>
-          </w:p>
-        </w:tc>
-      </w:tr>
-      <w:tr>
-        <w:tc>
-          <w:tcPr>
-            <w:tcW w:w="4675" w:type="dxa"/>
-          </w:tcPr>
-          <w:p>
-            <w:r>
-              <w:t>Actor</w:t>
-            </w:r>
-          </w:p>
-        </w:tc>
-        <w:tc>
-          <w:tcPr>
-            <w:tcW w:w="4675" w:type="dxa"/>
-          </w:tcPr>
-          <w:p>
-            <w:r>
-              <w:t>Admin</w:t>
-            </w:r>
-          </w:p>
-        </w:tc>
-      </w:tr>
-      <w:tr>
-        <w:tc>
-          <w:tcPr>
-            <w:tcW w:w="4675" w:type="dxa"/>
-          </w:tcPr>
-          <w:p>
-            <w:r>
-              <w:t>Post-Conditions</w:t>
-            </w:r>
-          </w:p>
-        </w:tc>
-        <w:tc>
-          <w:tcPr>
-            <w:tcW w:w="4675" w:type="dxa"/>
-          </w:tcPr>
-          <w:p>
-            <w:r>
-              <w:t>teacher</w:t>
-            </w:r>
-            <w:r>
-              <w:t xml:space="preserve"> is already created</w:t>
+          </w:p>
+        </w:tc>
+      </w:tr>
+      <w:tr>
+        <w:tc>
+          <w:tcPr>
+            <w:tcW w:w="4675" w:type="dxa"/>
+          </w:tcPr>
+          <w:p>
+            <w:r>
+              <w:lastRenderedPageBreak/>
+              <w:t>Preconditions</w:t>
+            </w:r>
+          </w:p>
+        </w:tc>
+        <w:tc>
+          <w:tcPr>
+            <w:tcW w:w="4675" w:type="dxa"/>
+          </w:tcPr>
+          <w:p>
+            <w:r>
+              <w:t>teacher is already created</w:t>
             </w:r>
           </w:p>
         </w:tc>
@@ -1400,10 +1376,7 @@
               </w:numPr>
             </w:pPr>
             <w:r>
-              <w:t xml:space="preserve">Choose </w:t>
-            </w:r>
-            <w:r>
-              <w:t>teacher</w:t>
+              <w:t>Choose teacher</w:t>
             </w:r>
           </w:p>
           <w:p>
@@ -1473,20 +1446,17 @@
           </w:tcPr>
           <w:p>
             <w:r>
-              <w:t>Preconditions</w:t>
-            </w:r>
-          </w:p>
-        </w:tc>
-        <w:tc>
-          <w:tcPr>
-            <w:tcW w:w="4675" w:type="dxa"/>
-          </w:tcPr>
-          <w:p>
-            <w:r>
-              <w:t>teacher</w:t>
-            </w:r>
-            <w:r>
-              <w:t xml:space="preserve"> data is updated</w:t>
+              <w:t>Post-conditions</w:t>
+            </w:r>
+          </w:p>
+        </w:tc>
+        <w:tc>
+          <w:tcPr>
+            <w:tcW w:w="4675" w:type="dxa"/>
+          </w:tcPr>
+          <w:p>
+            <w:r>
+              <w:t>teacher data is updated</w:t>
             </w:r>
           </w:p>
         </w:tc>
@@ -1559,10 +1529,7 @@
           </w:tcPr>
           <w:p>
             <w:r>
-              <w:t>Admin-</w:t>
-            </w:r>
-            <w:r>
-              <w:t>07</w:t>
+              <w:t>Admin-07</w:t>
             </w:r>
           </w:p>
         </w:tc>
@@ -1584,10 +1551,7 @@
           </w:tcPr>
           <w:p>
             <w:r>
-              <w:t xml:space="preserve">Delete </w:t>
-            </w:r>
-            <w:r>
-              <w:t>teacher</w:t>
+              <w:t>Delete teacher</w:t>
             </w:r>
           </w:p>
         </w:tc>
@@ -1621,20 +1585,17 @@
           </w:tcPr>
           <w:p>
             <w:r>
-              <w:t>Post-Conditions</w:t>
-            </w:r>
-          </w:p>
-        </w:tc>
-        <w:tc>
-          <w:tcPr>
-            <w:tcW w:w="4675" w:type="dxa"/>
-          </w:tcPr>
-          <w:p>
-            <w:r>
-              <w:t>teacher</w:t>
-            </w:r>
-            <w:r>
-              <w:t xml:space="preserve"> is already created </w:t>
+              <w:t>Preconditions</w:t>
+            </w:r>
+          </w:p>
+        </w:tc>
+        <w:tc>
+          <w:tcPr>
+            <w:tcW w:w="4675" w:type="dxa"/>
+          </w:tcPr>
+          <w:p>
+            <w:r>
+              <w:t xml:space="preserve">teacher is already created </w:t>
             </w:r>
           </w:p>
         </w:tc>
@@ -1663,10 +1624,7 @@
               </w:numPr>
             </w:pPr>
             <w:r>
-              <w:t xml:space="preserve">Choose </w:t>
-            </w:r>
-            <w:r>
-              <w:t>teacher</w:t>
+              <w:t>Choose teacher</w:t>
             </w:r>
           </w:p>
           <w:p>
@@ -1712,20 +1670,17 @@
           </w:tcPr>
           <w:p>
             <w:r>
-              <w:t>Preconditions</w:t>
-            </w:r>
-          </w:p>
-        </w:tc>
-        <w:tc>
-          <w:tcPr>
-            <w:tcW w:w="4675" w:type="dxa"/>
-          </w:tcPr>
-          <w:p>
-            <w:r>
-              <w:t>teacher</w:t>
-            </w:r>
-            <w:r>
-              <w:t xml:space="preserve"> is deleted from the system and its username is available to use by new coming users</w:t>
+              <w:t>Post-conditions</w:t>
+            </w:r>
+          </w:p>
+        </w:tc>
+        <w:tc>
+          <w:tcPr>
+            <w:tcW w:w="4675" w:type="dxa"/>
+          </w:tcPr>
+          <w:p>
+            <w:r>
+              <w:t>teacher is deleted from the system and its username is available to use by new coming users</w:t>
             </w:r>
           </w:p>
         </w:tc>
@@ -1798,10 +1753,7 @@
           </w:tcPr>
           <w:p>
             <w:r>
-              <w:t>Admin-</w:t>
-            </w:r>
-            <w:r>
-              <w:t>08</w:t>
+              <w:t>Admin-08</w:t>
             </w:r>
           </w:p>
         </w:tc>
@@ -1823,10 +1775,7 @@
           </w:tcPr>
           <w:p>
             <w:r>
-              <w:t xml:space="preserve">Add </w:t>
-            </w:r>
-            <w:r>
-              <w:t>organization</w:t>
+              <w:t>Add organization</w:t>
             </w:r>
           </w:p>
         </w:tc>
@@ -1860,7 +1809,7 @@
           </w:tcPr>
           <w:p>
             <w:r>
-              <w:t>Post-Conditions</w:t>
+              <w:t>Preconditions</w:t>
             </w:r>
           </w:p>
         </w:tc>
@@ -1976,38 +1925,29 @@
               </w:numPr>
             </w:pPr>
             <w:r>
-              <w:t xml:space="preserve"> </w:t>
-            </w:r>
-            <w:r>
-              <w:t>username is already taken by another user</w:t>
-            </w:r>
-          </w:p>
-        </w:tc>
-      </w:tr>
-      <w:tr>
-        <w:tc>
-          <w:tcPr>
-            <w:tcW w:w="4675" w:type="dxa"/>
-          </w:tcPr>
-          <w:p>
-            <w:r>
-              <w:t>Preconditions</w:t>
-            </w:r>
-          </w:p>
-        </w:tc>
-        <w:tc>
-          <w:tcPr>
-            <w:tcW w:w="4675" w:type="dxa"/>
-          </w:tcPr>
-          <w:p>
-            <w:r>
-              <w:t xml:space="preserve">New </w:t>
-            </w:r>
-            <w:r>
-              <w:t>organization</w:t>
-            </w:r>
-            <w:r>
-              <w:t xml:space="preserve"> is added to the system by this admin</w:t>
+              <w:t xml:space="preserve"> username is already taken by another user</w:t>
+            </w:r>
+          </w:p>
+        </w:tc>
+      </w:tr>
+      <w:tr>
+        <w:tc>
+          <w:tcPr>
+            <w:tcW w:w="4675" w:type="dxa"/>
+          </w:tcPr>
+          <w:p>
+            <w:r>
+              <w:t>Post-conditions</w:t>
+            </w:r>
+          </w:p>
+        </w:tc>
+        <w:tc>
+          <w:tcPr>
+            <w:tcW w:w="4675" w:type="dxa"/>
+          </w:tcPr>
+          <w:p>
+            <w:r>
+              <w:t>New organization is added to the system by this admin</w:t>
             </w:r>
           </w:p>
         </w:tc>
@@ -2050,6 +1990,7 @@
         </w:numPr>
       </w:pPr>
       <w:r>
+        <w:lastRenderedPageBreak/>
         <w:t>Update organization</w:t>
       </w:r>
     </w:p>
@@ -2080,69 +2021,66 @@
           </w:tcPr>
           <w:p>
             <w:r>
+              <w:t>Admin-09</w:t>
+            </w:r>
+          </w:p>
+        </w:tc>
+      </w:tr>
+      <w:tr>
+        <w:tc>
+          <w:tcPr>
+            <w:tcW w:w="4675" w:type="dxa"/>
+          </w:tcPr>
+          <w:p>
+            <w:r>
+              <w:t>Title</w:t>
+            </w:r>
+          </w:p>
+        </w:tc>
+        <w:tc>
+          <w:tcPr>
+            <w:tcW w:w="4675" w:type="dxa"/>
+          </w:tcPr>
+          <w:p>
+            <w:r>
+              <w:t xml:space="preserve">Update </w:t>
+            </w:r>
+            <w:r>
+              <w:t>organization</w:t>
+            </w:r>
+          </w:p>
+        </w:tc>
+      </w:tr>
+      <w:tr>
+        <w:tc>
+          <w:tcPr>
+            <w:tcW w:w="4675" w:type="dxa"/>
+          </w:tcPr>
+          <w:p>
+            <w:r>
+              <w:t>Actor</w:t>
+            </w:r>
+          </w:p>
+        </w:tc>
+        <w:tc>
+          <w:tcPr>
+            <w:tcW w:w="4675" w:type="dxa"/>
+          </w:tcPr>
+          <w:p>
+            <w:r>
               <w:t>Admin</w:t>
             </w:r>
-            <w:r>
-              <w:t>-09</w:t>
-            </w:r>
-          </w:p>
-        </w:tc>
-      </w:tr>
-      <w:tr>
-        <w:tc>
-          <w:tcPr>
-            <w:tcW w:w="4675" w:type="dxa"/>
-          </w:tcPr>
-          <w:p>
-            <w:r>
-              <w:t>Title</w:t>
-            </w:r>
-          </w:p>
-        </w:tc>
-        <w:tc>
-          <w:tcPr>
-            <w:tcW w:w="4675" w:type="dxa"/>
-          </w:tcPr>
-          <w:p>
-            <w:r>
-              <w:t xml:space="preserve">Update </w:t>
-            </w:r>
-            <w:r>
-              <w:t>organization</w:t>
-            </w:r>
-          </w:p>
-        </w:tc>
-      </w:tr>
-      <w:tr>
-        <w:tc>
-          <w:tcPr>
-            <w:tcW w:w="4675" w:type="dxa"/>
-          </w:tcPr>
-          <w:p>
-            <w:r>
-              <w:t>Actor</w:t>
-            </w:r>
-          </w:p>
-        </w:tc>
-        <w:tc>
-          <w:tcPr>
-            <w:tcW w:w="4675" w:type="dxa"/>
-          </w:tcPr>
-          <w:p>
-            <w:r>
-              <w:t>Admin</w:t>
-            </w:r>
-          </w:p>
-        </w:tc>
-      </w:tr>
-      <w:tr>
-        <w:tc>
-          <w:tcPr>
-            <w:tcW w:w="4675" w:type="dxa"/>
-          </w:tcPr>
-          <w:p>
-            <w:r>
-              <w:t>Post-Conditions</w:t>
+          </w:p>
+        </w:tc>
+      </w:tr>
+      <w:tr>
+        <w:tc>
+          <w:tcPr>
+            <w:tcW w:w="4675" w:type="dxa"/>
+          </w:tcPr>
+          <w:p>
+            <w:r>
+              <w:t>Preconditions</w:t>
             </w:r>
           </w:p>
         </w:tc>
@@ -2257,7 +2195,7 @@
           </w:tcPr>
           <w:p>
             <w:r>
-              <w:t>Preconditions</w:t>
+              <w:t>Post-conditions</w:t>
             </w:r>
           </w:p>
         </w:tc>
@@ -2313,12 +2251,7 @@
         </w:numPr>
       </w:pPr>
       <w:r>
-        <w:t xml:space="preserve">Delete </w:t>
-      </w:r>
-      <w:bookmarkStart w:id="1" w:name="_GoBack"/>
-      <w:bookmarkEnd w:id="1"/>
-      <w:r>
-        <w:t>organization</w:t>
+        <w:t>Delete organization</w:t>
       </w:r>
     </w:p>
     <w:tbl>
@@ -2348,10 +2281,7 @@
           </w:tcPr>
           <w:p>
             <w:r>
-              <w:t>Admin-</w:t>
-            </w:r>
-            <w:r>
-              <w:t>10</w:t>
+              <w:t>Admin-10</w:t>
             </w:r>
           </w:p>
         </w:tc>
@@ -2373,10 +2303,7 @@
           </w:tcPr>
           <w:p>
             <w:r>
-              <w:t xml:space="preserve">Delete </w:t>
-            </w:r>
-            <w:r>
-              <w:t>organization</w:t>
+              <w:t>Delete organization</w:t>
             </w:r>
           </w:p>
         </w:tc>
@@ -2410,20 +2337,17 @@
           </w:tcPr>
           <w:p>
             <w:r>
-              <w:t>Post-Conditions</w:t>
-            </w:r>
-          </w:p>
-        </w:tc>
-        <w:tc>
-          <w:tcPr>
-            <w:tcW w:w="4675" w:type="dxa"/>
-          </w:tcPr>
-          <w:p>
-            <w:r>
-              <w:t>organization</w:t>
-            </w:r>
-            <w:r>
-              <w:t xml:space="preserve"> is already created </w:t>
+              <w:t>Preconditions</w:t>
+            </w:r>
+          </w:p>
+        </w:tc>
+        <w:tc>
+          <w:tcPr>
+            <w:tcW w:w="4675" w:type="dxa"/>
+          </w:tcPr>
+          <w:p>
+            <w:r>
+              <w:t xml:space="preserve">organization is already created </w:t>
             </w:r>
           </w:p>
         </w:tc>
@@ -2452,10 +2376,7 @@
               </w:numPr>
             </w:pPr>
             <w:r>
-              <w:t xml:space="preserve">Choose </w:t>
-            </w:r>
-            <w:r>
-              <w:t>organization</w:t>
+              <w:t>Choose organization</w:t>
             </w:r>
           </w:p>
           <w:p>
@@ -2501,20 +2422,19 @@
           </w:tcPr>
           <w:p>
             <w:r>
-              <w:t>Preconditions</w:t>
-            </w:r>
-          </w:p>
-        </w:tc>
-        <w:tc>
-          <w:tcPr>
-            <w:tcW w:w="4675" w:type="dxa"/>
-          </w:tcPr>
-          <w:p>
-            <w:r>
-              <w:t>organization</w:t>
-            </w:r>
-            <w:r>
-              <w:t xml:space="preserve"> is deleted from the system and its username is available to use by new coming users</w:t>
+              <w:t>Post-conditions</w:t>
+            </w:r>
+            <w:bookmarkStart w:id="1" w:name="_GoBack"/>
+            <w:bookmarkEnd w:id="1"/>
+          </w:p>
+        </w:tc>
+        <w:tc>
+          <w:tcPr>
+            <w:tcW w:w="4675" w:type="dxa"/>
+          </w:tcPr>
+          <w:p>
+            <w:r>
+              <w:t>organization is deleted from the system and its username is available to use by new coming users</w:t>
             </w:r>
           </w:p>
         </w:tc>

</xml_diff>